<commit_message>
Update 6.2 - Tile Maps PP
</commit_message>
<xml_diff>
--- a/Mobile Application Development/Course-Directive-S120.docx
+++ b/Mobile Application Development/Course-Directive-S120.docx
@@ -1,6 +1,6 @@
 
 <file path=word/document.xml><?xml version="1.0" encoding="utf-8"?>
-<w:document xmlns:wpc="http://schemas.microsoft.com/office/word/2010/wordprocessingCanvas" xmlns:cx="http://schemas.microsoft.com/office/drawing/2014/chartex" xmlns:cx1="http://schemas.microsoft.com/office/drawing/2015/9/8/chartex" xmlns:mc="http://schemas.openxmlformats.org/markup-compatibility/2006" xmlns:o="urn:schemas-microsoft-com:office:office" xmlns:r="http://schemas.openxmlformats.org/officeDocument/2006/relationships" xmlns:m="http://schemas.openxmlformats.org/officeDocument/2006/math" xmlns:v="urn:schemas-microsoft-com:vml" xmlns:wp14="http://schemas.microsoft.com/office/word/2010/wordprocessingDrawing" xmlns:wp="http://schemas.openxmlformats.org/drawingml/2006/wordprocessingDrawing" xmlns:w10="urn:schemas-microsoft-com:office:word" xmlns:w="http://schemas.openxmlformats.org/wordprocessingml/2006/main" xmlns:w14="http://schemas.microsoft.com/office/word/2010/wordml" xmlns:w15="http://schemas.microsoft.com/office/word/2012/wordml" xmlns:w16se="http://schemas.microsoft.com/office/word/2015/wordml/symex" xmlns:wpg="http://schemas.microsoft.com/office/word/2010/wordprocessingGroup" xmlns:wpi="http://schemas.microsoft.com/office/word/2010/wordprocessingInk" xmlns:wne="http://schemas.microsoft.com/office/word/2006/wordml" xmlns:wps="http://schemas.microsoft.com/office/word/2010/wordprocessingShape" mc:Ignorable="w14 w15 w16se wp14">
+<w:document xmlns:wpc="http://schemas.microsoft.com/office/word/2010/wordprocessingCanvas" xmlns:mo="http://schemas.microsoft.com/office/mac/office/2008/main" xmlns:mc="http://schemas.openxmlformats.org/markup-compatibility/2006" xmlns:mv="urn:schemas-microsoft-com:mac:vml" xmlns:o="urn:schemas-microsoft-com:office:office" xmlns:r="http://schemas.openxmlformats.org/officeDocument/2006/relationships" xmlns:m="http://schemas.openxmlformats.org/officeDocument/2006/math" xmlns:v="urn:schemas-microsoft-com:vml" xmlns:wp14="http://schemas.microsoft.com/office/word/2010/wordprocessingDrawing" xmlns:wp="http://schemas.openxmlformats.org/drawingml/2006/wordprocessingDrawing" xmlns:w10="urn:schemas-microsoft-com:office:word" xmlns:w="http://schemas.openxmlformats.org/wordprocessingml/2006/main" xmlns:w14="http://schemas.microsoft.com/office/word/2010/wordml" xmlns:w15="http://schemas.microsoft.com/office/word/2012/wordml" xmlns:wpg="http://schemas.microsoft.com/office/word/2010/wordprocessingGroup" xmlns:wpi="http://schemas.microsoft.com/office/word/2010/wordprocessingInk" xmlns:wne="http://schemas.microsoft.com/office/word/2006/wordml" xmlns:wps="http://schemas.microsoft.com/office/word/2010/wordprocessingShape" mc:Ignorable="w14 w15 wp14">
   <w:body>
     <w:p>
       <w:pPr>
@@ -13,7 +13,7 @@
       <w:r>
         <w:rPr>
           <w:noProof/>
-          <w:lang w:val="en-NZ" w:eastAsia="en-NZ"/>
+          <w:lang w:eastAsia="en-GB"/>
         </w:rPr>
         <w:drawing>
           <wp:inline distT="0" distB="0" distL="0" distR="0" wp14:anchorId="1C59AF7F" wp14:editId="37AE6252">
@@ -248,23 +248,51 @@
           <w:lang w:val="en-AU"/>
         </w:rPr>
       </w:pPr>
-      <w:r>
-        <w:rPr>
-          <w:rFonts w:ascii="Tahoma" w:hAnsi="Tahoma" w:cs="Tahoma"/>
-          <w:sz w:val="22"/>
-          <w:szCs w:val="22"/>
-          <w:lang w:val="en-AU"/>
-        </w:rPr>
-        <w:t xml:space="preserve">In this paper, students will </w:t>
-      </w:r>
-      <w:r>
-        <w:rPr>
-          <w:rFonts w:ascii="Tahoma" w:hAnsi="Tahoma" w:cs="Tahoma"/>
-          <w:sz w:val="22"/>
-          <w:szCs w:val="22"/>
-          <w:lang w:val="en-AU"/>
-        </w:rPr>
-        <w:t>be introduced to technologies for mobile-based development.</w:t>
+    </w:p>
+    <w:p>
+      <w:pPr>
+        <w:rPr>
+          <w:rFonts w:ascii="Tahoma" w:hAnsi="Tahoma" w:cs="Tahoma"/>
+          <w:sz w:val="22"/>
+          <w:szCs w:val="22"/>
+          <w:lang w:val="en-AU"/>
+        </w:rPr>
+      </w:pPr>
+      <w:r>
+        <w:rPr>
+          <w:rFonts w:ascii="Tahoma" w:hAnsi="Tahoma" w:cs="Tahoma"/>
+          <w:sz w:val="22"/>
+          <w:szCs w:val="22"/>
+          <w:lang w:val="en-AU"/>
+        </w:rPr>
+        <w:t xml:space="preserve">This paper aims to provide a broad introduction to mobile-based development. Students will be able to design, create, test and publish mobile applications </w:t>
+      </w:r>
+      <w:r>
+        <w:rPr>
+          <w:rFonts w:ascii="Tahoma" w:hAnsi="Tahoma" w:cs="Tahoma"/>
+          <w:sz w:val="22"/>
+          <w:szCs w:val="22"/>
+          <w:lang w:val="en-AU"/>
+        </w:rPr>
+        <w:t>using industrially relevant technologies</w:t>
+      </w:r>
+      <w:r>
+        <w:rPr>
+          <w:rFonts w:ascii="Tahoma" w:hAnsi="Tahoma" w:cs="Tahoma"/>
+          <w:sz w:val="22"/>
+          <w:szCs w:val="22"/>
+          <w:lang w:val="en-AU"/>
+        </w:rPr>
+        <w:t>.</w:t>
+      </w:r>
+      <w:r>
+        <w:rPr>
+          <w:rFonts w:ascii="Tahoma" w:hAnsi="Tahoma" w:cs="Tahoma"/>
+          <w:sz w:val="22"/>
+          <w:szCs w:val="22"/>
+          <w:lang w:val="en-AU"/>
+        </w:rPr>
+        <w:t xml:space="preserve"> </w:t>
       </w:r>
     </w:p>
     <w:p>
@@ -715,25 +743,25 @@
           <w:szCs w:val="22"/>
           <w:lang w:val="en-AU"/>
         </w:rPr>
-        <w:t xml:space="preserve">To </w:t>
-      </w:r>
-      <w:r>
-        <w:rPr>
-          <w:rFonts w:ascii="Tahoma" w:hAnsi="Tahoma" w:cs="Tahoma"/>
-          <w:sz w:val="22"/>
-          <w:szCs w:val="22"/>
-          <w:lang w:val="en-AU"/>
-        </w:rPr>
-        <w:t>explore the design and implementation of applications for mobile devices</w:t>
-      </w:r>
-      <w:r>
-        <w:rPr>
-          <w:rFonts w:ascii="Tahoma" w:hAnsi="Tahoma" w:cs="Tahoma"/>
-          <w:sz w:val="22"/>
-          <w:szCs w:val="22"/>
-          <w:lang w:val="en-AU"/>
-        </w:rPr>
-        <w:t>.</w:t>
+        <w:t xml:space="preserve">To learn the specifics of mobile applications design and development. </w:t>
+      </w:r>
+      <w:r>
+        <w:rPr>
+          <w:rFonts w:ascii="Tahoma" w:hAnsi="Tahoma" w:cs="Tahoma"/>
+          <w:sz w:val="22"/>
+          <w:szCs w:val="22"/>
+          <w:lang w:val="en-AU"/>
+        </w:rPr>
+        <w:t>Students</w:t>
+      </w:r>
+      <w:r>
+        <w:rPr>
+          <w:rFonts w:ascii="Tahoma" w:hAnsi="Tahoma" w:cs="Tahoma"/>
+          <w:sz w:val="22"/>
+          <w:szCs w:val="22"/>
+          <w:lang w:val="en-AU"/>
+        </w:rPr>
+        <w:t xml:space="preserve"> will be able to develop a mobile application and publish it to a mainstream app store.</w:t>
       </w:r>
     </w:p>
     <w:p>
@@ -791,15 +819,25 @@
           <w:szCs w:val="22"/>
           <w:lang w:val="en-AU"/>
         </w:rPr>
-        <w:t>At the successful completion of this course, student will be able to:</w:t>
-      </w:r>
+        <w:t xml:space="preserve">At the successful completion of this course, students will be able to: </w:t>
+      </w:r>
+    </w:p>
+    <w:p>
+      <w:pPr>
+        <w:rPr>
+          <w:rFonts w:ascii="Tahoma" w:hAnsi="Tahoma" w:cs="Tahoma"/>
+          <w:sz w:val="22"/>
+          <w:szCs w:val="22"/>
+          <w:lang w:val="en-AU"/>
+        </w:rPr>
+      </w:pPr>
     </w:p>
     <w:p>
       <w:pPr>
         <w:pStyle w:val="ListParagraph"/>
         <w:numPr>
           <w:ilvl w:val="0"/>
-          <w:numId w:val="7"/>
+          <w:numId w:val="9"/>
         </w:numPr>
         <w:rPr>
           <w:rFonts w:ascii="Tahoma" w:hAnsi="Tahoma" w:cs="Tahoma"/>
@@ -815,7 +853,7 @@
           <w:szCs w:val="22"/>
           <w:lang w:val="en-AU"/>
         </w:rPr>
-        <w:t>Implement complete, non-trivial, industry-standard mobile applications following sound architectural and code-quality standards</w:t>
+        <w:t xml:space="preserve">Implement and deploy a complete, non-trivial, industry-standard mobile applications following sound architectural and code-quality standards  </w:t>
       </w:r>
     </w:p>
     <w:p>
@@ -823,7 +861,7 @@
         <w:pStyle w:val="ListParagraph"/>
         <w:numPr>
           <w:ilvl w:val="0"/>
-          <w:numId w:val="7"/>
+          <w:numId w:val="9"/>
         </w:numPr>
         <w:rPr>
           <w:rFonts w:ascii="Tahoma" w:hAnsi="Tahoma" w:cs="Tahoma"/>
@@ -839,7 +877,7 @@
           <w:szCs w:val="22"/>
           <w:lang w:val="en-AU"/>
         </w:rPr>
-        <w:t>Explain relevant principles of human perception and cognition and their importance to software design</w:t>
+        <w:t xml:space="preserve">Identify relevant use cases for a mobile computing scenario and incorporate them into an effective user experience design. </w:t>
       </w:r>
     </w:p>
     <w:p>
@@ -847,7 +885,7 @@
         <w:pStyle w:val="ListParagraph"/>
         <w:numPr>
           <w:ilvl w:val="0"/>
-          <w:numId w:val="7"/>
+          <w:numId w:val="9"/>
         </w:numPr>
         <w:rPr>
           <w:rFonts w:ascii="Tahoma" w:hAnsi="Tahoma" w:cs="Tahoma"/>
@@ -863,89 +901,30 @@
           <w:szCs w:val="22"/>
           <w:lang w:val="en-AU"/>
         </w:rPr>
-        <w:t>Identify relevant use cases for a mobile computing scenario and incorporate them into an e</w:t>
-      </w:r>
-      <w:r>
-        <w:rPr>
-          <w:rFonts w:ascii="Tahoma" w:hAnsi="Tahoma" w:cs="Tahoma"/>
-          <w:sz w:val="22"/>
-          <w:szCs w:val="22"/>
-          <w:lang w:val="en-AU"/>
-        </w:rPr>
-        <w:t>ffective user experience design</w:t>
+        <w:t>Follow industry standard software engineering practice in the design of mobile applications.</w:t>
+      </w:r>
+    </w:p>
+    <w:p>
+      <w:pPr>
+        <w:rPr>
+          <w:rFonts w:ascii="Tahoma" w:hAnsi="Tahoma" w:cs="Tahoma"/>
+          <w:b/>
+          <w:lang w:val="en-AU"/>
+        </w:rPr>
+      </w:pPr>
+      <w:r>
+        <w:rPr>
+          <w:rFonts w:ascii="Tahoma" w:hAnsi="Tahoma" w:cs="Tahoma"/>
+          <w:b/>
+          <w:lang w:val="en-AU"/>
+        </w:rPr>
+        <w:lastRenderedPageBreak/>
+        <w:t>RESOURCES</w:t>
       </w:r>
     </w:p>
     <w:p>
       <w:pPr>
         <w:pStyle w:val="ListParagraph"/>
-        <w:numPr>
-          <w:ilvl w:val="0"/>
-          <w:numId w:val="7"/>
-        </w:numPr>
-        <w:rPr>
-          <w:rFonts w:ascii="Tahoma" w:hAnsi="Tahoma" w:cs="Tahoma"/>
-          <w:sz w:val="22"/>
-          <w:szCs w:val="22"/>
-          <w:lang w:val="en-AU"/>
-        </w:rPr>
-      </w:pPr>
-      <w:r>
-        <w:rPr>
-          <w:rFonts w:ascii="Tahoma" w:hAnsi="Tahoma" w:cs="Tahoma"/>
-          <w:sz w:val="22"/>
-          <w:szCs w:val="22"/>
-          <w:lang w:val="en-AU"/>
-        </w:rPr>
-        <w:t>Follow industry standard software engineering practice in the design of mobile applications</w:t>
-      </w:r>
-    </w:p>
-    <w:p>
-      <w:pPr>
-        <w:rPr>
-          <w:rFonts w:ascii="Tahoma" w:hAnsi="Tahoma" w:cs="Tahoma"/>
-          <w:b/>
-          <w:lang w:val="en-AU"/>
-        </w:rPr>
-      </w:pPr>
-    </w:p>
-    <w:p>
-      <w:pPr>
-        <w:rPr>
-          <w:rFonts w:ascii="Tahoma" w:hAnsi="Tahoma" w:cs="Tahoma"/>
-          <w:b/>
-          <w:lang w:val="en-AU"/>
-        </w:rPr>
-      </w:pPr>
-    </w:p>
-    <w:p>
-      <w:pPr>
-        <w:rPr>
-          <w:rFonts w:ascii="Tahoma" w:hAnsi="Tahoma" w:cs="Tahoma"/>
-          <w:b/>
-          <w:lang w:val="en-AU"/>
-        </w:rPr>
-      </w:pPr>
-    </w:p>
-    <w:p>
-      <w:pPr>
-        <w:rPr>
-          <w:rFonts w:ascii="Tahoma" w:hAnsi="Tahoma" w:cs="Tahoma"/>
-          <w:b/>
-          <w:lang w:val="en-AU"/>
-        </w:rPr>
-      </w:pPr>
-      <w:r>
-        <w:rPr>
-          <w:rFonts w:ascii="Tahoma" w:hAnsi="Tahoma" w:cs="Tahoma"/>
-          <w:b/>
-          <w:lang w:val="en-AU"/>
-        </w:rPr>
-        <w:t>RESOURCES</w:t>
-      </w:r>
-    </w:p>
-    <w:p>
-      <w:pPr>
-        <w:pStyle w:val="ListParagraph"/>
         <w:rPr>
           <w:rFonts w:ascii="Tahoma" w:hAnsi="Tahoma" w:cs="Tahoma"/>
           <w:b/>
@@ -1011,6 +990,35 @@
           <w:lang w:val="en-AU"/>
         </w:rPr>
         <w:t>Code</w:t>
+      </w:r>
+      <w:r>
+        <w:rPr>
+          <w:rFonts w:ascii="Tahoma" w:hAnsi="Tahoma" w:cs="Tahoma"/>
+          <w:b/>
+          <w:sz w:val="22"/>
+          <w:szCs w:val="22"/>
+          <w:lang w:val="en-AU"/>
+        </w:rPr>
+        <w:t xml:space="preserve"> </w:t>
+      </w:r>
+      <w:r>
+        <w:rPr>
+          <w:rFonts w:ascii="Tahoma" w:hAnsi="Tahoma" w:cs="Tahoma"/>
+          <w:sz w:val="22"/>
+          <w:szCs w:val="22"/>
+          <w:lang w:val="en-AU"/>
+        </w:rPr>
+        <w:t>and</w:t>
+      </w:r>
+      <w:r>
+        <w:rPr>
+          <w:rFonts w:ascii="Tahoma" w:hAnsi="Tahoma" w:cs="Tahoma"/>
+          <w:b/>
+          <w:sz w:val="22"/>
+          <w:szCs w:val="22"/>
+          <w:lang w:val="en-AU"/>
+        </w:rPr>
+        <w:t xml:space="preserve"> Expo</w:t>
       </w:r>
       <w:r>
         <w:rPr>
@@ -2315,8 +2323,6 @@
                 <w:lang w:val="en-AU"/>
               </w:rPr>
             </w:pPr>
-            <w:bookmarkStart w:id="0" w:name="_GoBack"/>
-            <w:bookmarkEnd w:id="0"/>
           </w:p>
         </w:tc>
       </w:tr>
@@ -2868,7 +2874,16 @@
                 <w:szCs w:val="22"/>
                 <w:lang w:val="en-AU"/>
               </w:rPr>
-              <w:t>20%</w:t>
+              <w:t>25</w:t>
+            </w:r>
+            <w:r>
+              <w:rPr>
+                <w:rFonts w:ascii="Tahoma" w:hAnsi="Tahoma" w:cs="Tahoma"/>
+                <w:sz w:val="22"/>
+                <w:szCs w:val="22"/>
+                <w:lang w:val="en-AU"/>
+              </w:rPr>
+              <w:t>%</w:t>
             </w:r>
           </w:p>
         </w:tc>
@@ -2945,7 +2960,7 @@
                 <w:szCs w:val="22"/>
                 <w:lang w:val="en-AU"/>
               </w:rPr>
-              <w:t>20</w:t>
+              <w:t>25</w:t>
             </w:r>
             <w:r>
               <w:rPr>
@@ -3022,7 +3037,7 @@
                 <w:szCs w:val="22"/>
                 <w:lang w:val="en-AU"/>
               </w:rPr>
-              <w:t>30</w:t>
+              <w:t>25</w:t>
             </w:r>
             <w:r>
               <w:rPr>
@@ -3074,7 +3089,7 @@
                 <w:szCs w:val="22"/>
                 <w:lang w:val="en-AU"/>
               </w:rPr>
-              <w:t>Exam</w:t>
+              <w:t>Assignment 3</w:t>
             </w:r>
           </w:p>
         </w:tc>
@@ -3099,7 +3114,7 @@
                 <w:szCs w:val="22"/>
                 <w:lang w:val="en-AU"/>
               </w:rPr>
-              <w:t>30%</w:t>
+              <w:t>25%</w:t>
             </w:r>
           </w:p>
         </w:tc>
@@ -3119,6 +3134,8 @@
             </w:pPr>
           </w:p>
         </w:tc>
+        <w:bookmarkStart w:id="0" w:name="_GoBack"/>
+        <w:bookmarkEnd w:id="0"/>
       </w:tr>
     </w:tbl>
     <w:p>
@@ -3234,39 +3251,61 @@
           <w:szCs w:val="22"/>
           <w:lang w:val="en-AU"/>
         </w:rPr>
+        <w:t>This course requires 150 hours of learning. This time includes 64 hours of timetabled class time, and 86 hours of self-directed reading, preparation and completion of assessment work.</w:t>
+      </w:r>
+    </w:p>
+    <w:p>
+      <w:pPr>
+        <w:rPr>
+          <w:rFonts w:ascii="Tahoma" w:hAnsi="Tahoma" w:cs="Tahoma"/>
+          <w:b/>
+          <w:sz w:val="22"/>
+          <w:szCs w:val="22"/>
+          <w:lang w:val="en-AU"/>
+        </w:rPr>
+      </w:pPr>
+    </w:p>
+    <w:p>
+      <w:pPr>
+        <w:rPr>
+          <w:rFonts w:ascii="Tahoma" w:hAnsi="Tahoma" w:cs="Tahoma"/>
+          <w:b/>
+          <w:sz w:val="22"/>
+          <w:szCs w:val="22"/>
+          <w:lang w:val="en-AU"/>
+        </w:rPr>
+      </w:pPr>
+    </w:p>
+    <w:p>
+      <w:pPr>
+        <w:rPr>
+          <w:rFonts w:ascii="Tahoma" w:hAnsi="Tahoma" w:cs="Tahoma"/>
+          <w:b/>
+          <w:sz w:val="22"/>
+          <w:szCs w:val="22"/>
+          <w:lang w:val="en-AU"/>
+        </w:rPr>
+      </w:pPr>
+    </w:p>
+    <w:p>
+      <w:pPr>
+        <w:rPr>
+          <w:rFonts w:ascii="Tahoma" w:hAnsi="Tahoma" w:cs="Tahoma"/>
+          <w:b/>
+          <w:sz w:val="22"/>
+          <w:szCs w:val="22"/>
+          <w:lang w:val="en-AU"/>
+        </w:rPr>
+      </w:pPr>
+      <w:r>
+        <w:rPr>
+          <w:rFonts w:ascii="Tahoma" w:hAnsi="Tahoma" w:cs="Tahoma"/>
+          <w:b/>
+          <w:sz w:val="22"/>
+          <w:szCs w:val="22"/>
+          <w:lang w:val="en-AU"/>
+        </w:rPr>
         <w:lastRenderedPageBreak/>
-        <w:t>This course requires 150 hours of learning. This time includes 64 hours of timetabled class time, and 86 hours of self-directed reading, preparation and completion of assessment work.</w:t>
-      </w:r>
-    </w:p>
-    <w:p>
-      <w:pPr>
-        <w:rPr>
-          <w:rFonts w:ascii="Tahoma" w:hAnsi="Tahoma" w:cs="Tahoma"/>
-          <w:b/>
-          <w:sz w:val="22"/>
-          <w:szCs w:val="22"/>
-          <w:lang w:val="en-AU"/>
-        </w:rPr>
-      </w:pPr>
-    </w:p>
-    <w:p>
-      <w:pPr>
-        <w:rPr>
-          <w:rFonts w:ascii="Tahoma" w:hAnsi="Tahoma" w:cs="Tahoma"/>
-          <w:b/>
-          <w:sz w:val="22"/>
-          <w:szCs w:val="22"/>
-          <w:lang w:val="en-AU"/>
-        </w:rPr>
-      </w:pPr>
-      <w:r>
-        <w:rPr>
-          <w:rFonts w:ascii="Tahoma" w:hAnsi="Tahoma" w:cs="Tahoma"/>
-          <w:b/>
-          <w:sz w:val="22"/>
-          <w:szCs w:val="22"/>
-          <w:lang w:val="en-AU"/>
-        </w:rPr>
         <w:t>Criteria for Passing</w:t>
       </w:r>
     </w:p>
@@ -3288,6 +3327,16 @@
         </w:rPr>
         <w:t>To pass this paper, you must achieve an overall average of 50. There must be a genuine attempt at all assessments. There are no resits.</w:t>
       </w:r>
+    </w:p>
+    <w:p>
+      <w:pPr>
+        <w:rPr>
+          <w:rFonts w:ascii="Tahoma" w:hAnsi="Tahoma" w:cs="Tahoma"/>
+          <w:sz w:val="22"/>
+          <w:szCs w:val="22"/>
+          <w:lang w:val="en-AU"/>
+        </w:rPr>
+      </w:pPr>
     </w:p>
     <w:p>
       <w:pPr>
@@ -3707,7 +3756,27 @@
           <w:szCs w:val="22"/>
           <w:lang w:val="en-AU"/>
         </w:rPr>
-        <w:t xml:space="preserve"> with their fellow students, however, all </w:t>
+        <w:t xml:space="preserve"> with their </w:t>
+      </w:r>
+      <w:proofErr w:type="gramStart"/>
+      <w:r>
+        <w:rPr>
+          <w:rFonts w:ascii="Tahoma" w:hAnsi="Tahoma" w:cs="Tahoma"/>
+          <w:sz w:val="22"/>
+          <w:szCs w:val="22"/>
+          <w:lang w:val="en-AU"/>
+        </w:rPr>
+        <w:t>fellow students</w:t>
+      </w:r>
+      <w:proofErr w:type="gramEnd"/>
+      <w:r>
+        <w:rPr>
+          <w:rFonts w:ascii="Tahoma" w:hAnsi="Tahoma" w:cs="Tahoma"/>
+          <w:sz w:val="22"/>
+          <w:szCs w:val="22"/>
+          <w:lang w:val="en-AU"/>
+        </w:rPr>
+        <w:t xml:space="preserve">, however, all </w:t>
       </w:r>
       <w:r>
         <w:rPr>
@@ -4052,6 +4121,7 @@
           <w:szCs w:val="22"/>
           <w:lang w:val="en-AU"/>
         </w:rPr>
+        <w:lastRenderedPageBreak/>
         <w:t>Impairment</w:t>
       </w:r>
     </w:p>
@@ -4259,8 +4329,8 @@
 </file>
 
 <file path=word/numbering.xml><?xml version="1.0" encoding="utf-8"?>
-<w:numbering xmlns:wpc="http://schemas.microsoft.com/office/word/2010/wordprocessingCanvas" xmlns:cx="http://schemas.microsoft.com/office/drawing/2014/chartex" xmlns:cx1="http://schemas.microsoft.com/office/drawing/2015/9/8/chartex" xmlns:mc="http://schemas.openxmlformats.org/markup-compatibility/2006" xmlns:o="urn:schemas-microsoft-com:office:office" xmlns:r="http://schemas.openxmlformats.org/officeDocument/2006/relationships" xmlns:m="http://schemas.openxmlformats.org/officeDocument/2006/math" xmlns:v="urn:schemas-microsoft-com:vml" xmlns:wp14="http://schemas.microsoft.com/office/word/2010/wordprocessingDrawing" xmlns:wp="http://schemas.openxmlformats.org/drawingml/2006/wordprocessingDrawing" xmlns:w10="urn:schemas-microsoft-com:office:word" xmlns:w="http://schemas.openxmlformats.org/wordprocessingml/2006/main" xmlns:w14="http://schemas.microsoft.com/office/word/2010/wordml" xmlns:w15="http://schemas.microsoft.com/office/word/2012/wordml" xmlns:w16se="http://schemas.microsoft.com/office/word/2015/wordml/symex" xmlns:wpg="http://schemas.microsoft.com/office/word/2010/wordprocessingGroup" xmlns:wpi="http://schemas.microsoft.com/office/word/2010/wordprocessingInk" xmlns:wne="http://schemas.microsoft.com/office/word/2006/wordml" xmlns:wps="http://schemas.microsoft.com/office/word/2010/wordprocessingShape" mc:Ignorable="w14 w15 w16se wp14">
-  <w:abstractNum w:abstractNumId="0" w15:restartNumberingAfterBreak="0">
+<w:numbering xmlns:wpc="http://schemas.microsoft.com/office/word/2010/wordprocessingCanvas" xmlns:mo="http://schemas.microsoft.com/office/mac/office/2008/main" xmlns:mc="http://schemas.openxmlformats.org/markup-compatibility/2006" xmlns:mv="urn:schemas-microsoft-com:mac:vml" xmlns:o="urn:schemas-microsoft-com:office:office" xmlns:r="http://schemas.openxmlformats.org/officeDocument/2006/relationships" xmlns:m="http://schemas.openxmlformats.org/officeDocument/2006/math" xmlns:v="urn:schemas-microsoft-com:vml" xmlns:wp14="http://schemas.microsoft.com/office/word/2010/wordprocessingDrawing" xmlns:wp="http://schemas.openxmlformats.org/drawingml/2006/wordprocessingDrawing" xmlns:w10="urn:schemas-microsoft-com:office:word" xmlns:w="http://schemas.openxmlformats.org/wordprocessingml/2006/main" xmlns:w14="http://schemas.microsoft.com/office/word/2010/wordml" xmlns:w15="http://schemas.microsoft.com/office/word/2012/wordml" xmlns:wpg="http://schemas.microsoft.com/office/word/2010/wordprocessingGroup" xmlns:wpi="http://schemas.microsoft.com/office/word/2010/wordprocessingInk" xmlns:wne="http://schemas.microsoft.com/office/word/2006/wordml" xmlns:wps="http://schemas.microsoft.com/office/word/2010/wordprocessingShape" mc:Ignorable="w14 w15 wp14">
+  <w:abstractNum w:abstractNumId="0">
     <w:nsid w:val="012802E8"/>
     <w:multiLevelType w:val="hybridMultilevel"/>
     <w:tmpl w:val="6300543E"/>
@@ -4373,7 +4443,7 @@
       </w:rPr>
     </w:lvl>
   </w:abstractNum>
-  <w:abstractNum w:abstractNumId="1" w15:restartNumberingAfterBreak="0">
+  <w:abstractNum w:abstractNumId="1">
     <w:nsid w:val="025244C7"/>
     <w:multiLevelType w:val="hybridMultilevel"/>
     <w:tmpl w:val="F2040DF6"/>
@@ -4462,7 +4532,120 @@
       </w:pPr>
     </w:lvl>
   </w:abstractNum>
-  <w:abstractNum w:abstractNumId="2" w15:restartNumberingAfterBreak="0">
+  <w:abstractNum w:abstractNumId="2">
+    <w:nsid w:val="042B08C3"/>
+    <w:multiLevelType w:val="hybridMultilevel"/>
+    <w:tmpl w:val="95EADCFE"/>
+    <w:lvl w:ilvl="0" w:tplc="0809000F">
+      <w:start w:val="1"/>
+      <w:numFmt w:val="decimal"/>
+      <w:lvlText w:val="%1."/>
+      <w:lvlJc w:val="left"/>
+      <w:pPr>
+        <w:ind w:left="720" w:hanging="360"/>
+      </w:pPr>
+      <w:rPr>
+        <w:rFonts w:hint="default"/>
+      </w:rPr>
+    </w:lvl>
+    <w:lvl w:ilvl="1" w:tplc="08090003" w:tentative="1">
+      <w:start w:val="1"/>
+      <w:numFmt w:val="bullet"/>
+      <w:lvlText w:val="o"/>
+      <w:lvlJc w:val="left"/>
+      <w:pPr>
+        <w:ind w:left="1440" w:hanging="360"/>
+      </w:pPr>
+      <w:rPr>
+        <w:rFonts w:ascii="Courier New" w:hAnsi="Courier New" w:cs="Courier New" w:hint="default"/>
+      </w:rPr>
+    </w:lvl>
+    <w:lvl w:ilvl="2" w:tplc="08090005" w:tentative="1">
+      <w:start w:val="1"/>
+      <w:numFmt w:val="bullet"/>
+      <w:lvlText w:val=""/>
+      <w:lvlJc w:val="left"/>
+      <w:pPr>
+        <w:ind w:left="2160" w:hanging="360"/>
+      </w:pPr>
+      <w:rPr>
+        <w:rFonts w:ascii="Wingdings" w:hAnsi="Wingdings" w:hint="default"/>
+      </w:rPr>
+    </w:lvl>
+    <w:lvl w:ilvl="3" w:tplc="08090001" w:tentative="1">
+      <w:start w:val="1"/>
+      <w:numFmt w:val="bullet"/>
+      <w:lvlText w:val=""/>
+      <w:lvlJc w:val="left"/>
+      <w:pPr>
+        <w:ind w:left="2880" w:hanging="360"/>
+      </w:pPr>
+      <w:rPr>
+        <w:rFonts w:ascii="Symbol" w:hAnsi="Symbol" w:hint="default"/>
+      </w:rPr>
+    </w:lvl>
+    <w:lvl w:ilvl="4" w:tplc="08090003" w:tentative="1">
+      <w:start w:val="1"/>
+      <w:numFmt w:val="bullet"/>
+      <w:lvlText w:val="o"/>
+      <w:lvlJc w:val="left"/>
+      <w:pPr>
+        <w:ind w:left="3600" w:hanging="360"/>
+      </w:pPr>
+      <w:rPr>
+        <w:rFonts w:ascii="Courier New" w:hAnsi="Courier New" w:cs="Courier New" w:hint="default"/>
+      </w:rPr>
+    </w:lvl>
+    <w:lvl w:ilvl="5" w:tplc="08090005" w:tentative="1">
+      <w:start w:val="1"/>
+      <w:numFmt w:val="bullet"/>
+      <w:lvlText w:val=""/>
+      <w:lvlJc w:val="left"/>
+      <w:pPr>
+        <w:ind w:left="4320" w:hanging="360"/>
+      </w:pPr>
+      <w:rPr>
+        <w:rFonts w:ascii="Wingdings" w:hAnsi="Wingdings" w:hint="default"/>
+      </w:rPr>
+    </w:lvl>
+    <w:lvl w:ilvl="6" w:tplc="08090001" w:tentative="1">
+      <w:start w:val="1"/>
+      <w:numFmt w:val="bullet"/>
+      <w:lvlText w:val=""/>
+      <w:lvlJc w:val="left"/>
+      <w:pPr>
+        <w:ind w:left="5040" w:hanging="360"/>
+      </w:pPr>
+      <w:rPr>
+        <w:rFonts w:ascii="Symbol" w:hAnsi="Symbol" w:hint="default"/>
+      </w:rPr>
+    </w:lvl>
+    <w:lvl w:ilvl="7" w:tplc="08090003" w:tentative="1">
+      <w:start w:val="1"/>
+      <w:numFmt w:val="bullet"/>
+      <w:lvlText w:val="o"/>
+      <w:lvlJc w:val="left"/>
+      <w:pPr>
+        <w:ind w:left="5760" w:hanging="360"/>
+      </w:pPr>
+      <w:rPr>
+        <w:rFonts w:ascii="Courier New" w:hAnsi="Courier New" w:cs="Courier New" w:hint="default"/>
+      </w:rPr>
+    </w:lvl>
+    <w:lvl w:ilvl="8" w:tplc="08090005" w:tentative="1">
+      <w:start w:val="1"/>
+      <w:numFmt w:val="bullet"/>
+      <w:lvlText w:val=""/>
+      <w:lvlJc w:val="left"/>
+      <w:pPr>
+        <w:ind w:left="6480" w:hanging="360"/>
+      </w:pPr>
+      <w:rPr>
+        <w:rFonts w:ascii="Wingdings" w:hAnsi="Wingdings" w:hint="default"/>
+      </w:rPr>
+    </w:lvl>
+  </w:abstractNum>
+  <w:abstractNum w:abstractNumId="3">
     <w:nsid w:val="0D3E2487"/>
     <w:multiLevelType w:val="hybridMultilevel"/>
     <w:tmpl w:val="34C497DE"/>
@@ -4575,7 +4758,7 @@
       </w:rPr>
     </w:lvl>
   </w:abstractNum>
-  <w:abstractNum w:abstractNumId="3" w15:restartNumberingAfterBreak="0">
+  <w:abstractNum w:abstractNumId="4">
     <w:nsid w:val="3BEA44C4"/>
     <w:multiLevelType w:val="hybridMultilevel"/>
     <w:tmpl w:val="76B6865A"/>
@@ -4664,7 +4847,120 @@
       </w:pPr>
     </w:lvl>
   </w:abstractNum>
-  <w:abstractNum w:abstractNumId="4" w15:restartNumberingAfterBreak="0">
+  <w:abstractNum w:abstractNumId="5">
+    <w:nsid w:val="3F72312C"/>
+    <w:multiLevelType w:val="hybridMultilevel"/>
+    <w:tmpl w:val="5EB83EAC"/>
+    <w:lvl w:ilvl="0" w:tplc="08090001">
+      <w:start w:val="1"/>
+      <w:numFmt w:val="bullet"/>
+      <w:lvlText w:val=""/>
+      <w:lvlJc w:val="left"/>
+      <w:pPr>
+        <w:ind w:left="720" w:hanging="360"/>
+      </w:pPr>
+      <w:rPr>
+        <w:rFonts w:ascii="Symbol" w:hAnsi="Symbol" w:hint="default"/>
+      </w:rPr>
+    </w:lvl>
+    <w:lvl w:ilvl="1" w:tplc="08090003" w:tentative="1">
+      <w:start w:val="1"/>
+      <w:numFmt w:val="bullet"/>
+      <w:lvlText w:val="o"/>
+      <w:lvlJc w:val="left"/>
+      <w:pPr>
+        <w:ind w:left="1440" w:hanging="360"/>
+      </w:pPr>
+      <w:rPr>
+        <w:rFonts w:ascii="Courier New" w:hAnsi="Courier New" w:cs="Courier New" w:hint="default"/>
+      </w:rPr>
+    </w:lvl>
+    <w:lvl w:ilvl="2" w:tplc="08090005" w:tentative="1">
+      <w:start w:val="1"/>
+      <w:numFmt w:val="bullet"/>
+      <w:lvlText w:val=""/>
+      <w:lvlJc w:val="left"/>
+      <w:pPr>
+        <w:ind w:left="2160" w:hanging="360"/>
+      </w:pPr>
+      <w:rPr>
+        <w:rFonts w:ascii="Wingdings" w:hAnsi="Wingdings" w:hint="default"/>
+      </w:rPr>
+    </w:lvl>
+    <w:lvl w:ilvl="3" w:tplc="08090001" w:tentative="1">
+      <w:start w:val="1"/>
+      <w:numFmt w:val="bullet"/>
+      <w:lvlText w:val=""/>
+      <w:lvlJc w:val="left"/>
+      <w:pPr>
+        <w:ind w:left="2880" w:hanging="360"/>
+      </w:pPr>
+      <w:rPr>
+        <w:rFonts w:ascii="Symbol" w:hAnsi="Symbol" w:hint="default"/>
+      </w:rPr>
+    </w:lvl>
+    <w:lvl w:ilvl="4" w:tplc="08090003" w:tentative="1">
+      <w:start w:val="1"/>
+      <w:numFmt w:val="bullet"/>
+      <w:lvlText w:val="o"/>
+      <w:lvlJc w:val="left"/>
+      <w:pPr>
+        <w:ind w:left="3600" w:hanging="360"/>
+      </w:pPr>
+      <w:rPr>
+        <w:rFonts w:ascii="Courier New" w:hAnsi="Courier New" w:cs="Courier New" w:hint="default"/>
+      </w:rPr>
+    </w:lvl>
+    <w:lvl w:ilvl="5" w:tplc="08090005" w:tentative="1">
+      <w:start w:val="1"/>
+      <w:numFmt w:val="bullet"/>
+      <w:lvlText w:val=""/>
+      <w:lvlJc w:val="left"/>
+      <w:pPr>
+        <w:ind w:left="4320" w:hanging="360"/>
+      </w:pPr>
+      <w:rPr>
+        <w:rFonts w:ascii="Wingdings" w:hAnsi="Wingdings" w:hint="default"/>
+      </w:rPr>
+    </w:lvl>
+    <w:lvl w:ilvl="6" w:tplc="08090001" w:tentative="1">
+      <w:start w:val="1"/>
+      <w:numFmt w:val="bullet"/>
+      <w:lvlText w:val=""/>
+      <w:lvlJc w:val="left"/>
+      <w:pPr>
+        <w:ind w:left="5040" w:hanging="360"/>
+      </w:pPr>
+      <w:rPr>
+        <w:rFonts w:ascii="Symbol" w:hAnsi="Symbol" w:hint="default"/>
+      </w:rPr>
+    </w:lvl>
+    <w:lvl w:ilvl="7" w:tplc="08090003" w:tentative="1">
+      <w:start w:val="1"/>
+      <w:numFmt w:val="bullet"/>
+      <w:lvlText w:val="o"/>
+      <w:lvlJc w:val="left"/>
+      <w:pPr>
+        <w:ind w:left="5760" w:hanging="360"/>
+      </w:pPr>
+      <w:rPr>
+        <w:rFonts w:ascii="Courier New" w:hAnsi="Courier New" w:cs="Courier New" w:hint="default"/>
+      </w:rPr>
+    </w:lvl>
+    <w:lvl w:ilvl="8" w:tplc="08090005" w:tentative="1">
+      <w:start w:val="1"/>
+      <w:numFmt w:val="bullet"/>
+      <w:lvlText w:val=""/>
+      <w:lvlJc w:val="left"/>
+      <w:pPr>
+        <w:ind w:left="6480" w:hanging="360"/>
+      </w:pPr>
+      <w:rPr>
+        <w:rFonts w:ascii="Wingdings" w:hAnsi="Wingdings" w:hint="default"/>
+      </w:rPr>
+    </w:lvl>
+  </w:abstractNum>
+  <w:abstractNum w:abstractNumId="6">
     <w:nsid w:val="5F0875AC"/>
     <w:multiLevelType w:val="multilevel"/>
     <w:tmpl w:val="47003F3E"/>
@@ -4777,7 +5073,7 @@
       </w:pPr>
     </w:lvl>
   </w:abstractNum>
-  <w:abstractNum w:abstractNumId="5" w15:restartNumberingAfterBreak="0">
+  <w:abstractNum w:abstractNumId="7">
     <w:nsid w:val="63144C33"/>
     <w:multiLevelType w:val="hybridMultilevel"/>
     <w:tmpl w:val="F93C2D12"/>
@@ -4916,7 +5212,7 @@
       </w:rPr>
     </w:lvl>
   </w:abstractNum>
-  <w:abstractNum w:abstractNumId="6" w15:restartNumberingAfterBreak="0">
+  <w:abstractNum w:abstractNumId="8">
     <w:nsid w:val="6AD54355"/>
     <w:multiLevelType w:val="hybridMultilevel"/>
     <w:tmpl w:val="8D081134"/>
@@ -5003,10 +5299,10 @@
     </w:lvl>
   </w:abstractNum>
   <w:num w:numId="1">
-    <w:abstractNumId w:val="6"/>
+    <w:abstractNumId w:val="8"/>
   </w:num>
   <w:num w:numId="2">
-    <w:abstractNumId w:val="2"/>
+    <w:abstractNumId w:val="3"/>
   </w:num>
   <w:num w:numId="3">
     <w:abstractNumId w:val="0"/>
@@ -5015,19 +5311,25 @@
     <w:abstractNumId w:val="1"/>
   </w:num>
   <w:num w:numId="5">
+    <w:abstractNumId w:val="6"/>
+  </w:num>
+  <w:num w:numId="6">
+    <w:abstractNumId w:val="7"/>
+  </w:num>
+  <w:num w:numId="7">
     <w:abstractNumId w:val="4"/>
   </w:num>
-  <w:num w:numId="6">
+  <w:num w:numId="8">
     <w:abstractNumId w:val="5"/>
   </w:num>
-  <w:num w:numId="7">
-    <w:abstractNumId w:val="3"/>
+  <w:num w:numId="9">
+    <w:abstractNumId w:val="2"/>
   </w:num>
 </w:numbering>
 </file>
 
 <file path=word/styles.xml><?xml version="1.0" encoding="utf-8"?>
-<w:styles xmlns:mc="http://schemas.openxmlformats.org/markup-compatibility/2006" xmlns:r="http://schemas.openxmlformats.org/officeDocument/2006/relationships" xmlns:w="http://schemas.openxmlformats.org/wordprocessingml/2006/main" xmlns:w14="http://schemas.microsoft.com/office/word/2010/wordml" xmlns:w15="http://schemas.microsoft.com/office/word/2012/wordml" xmlns:w16se="http://schemas.microsoft.com/office/word/2015/wordml/symex" mc:Ignorable="w14 w15 w16se">
+<w:styles xmlns:mc="http://schemas.openxmlformats.org/markup-compatibility/2006" xmlns:r="http://schemas.openxmlformats.org/officeDocument/2006/relationships" xmlns:w="http://schemas.openxmlformats.org/wordprocessingml/2006/main" xmlns:w14="http://schemas.microsoft.com/office/word/2010/wordml" xmlns:w15="http://schemas.microsoft.com/office/word/2012/wordml" mc:Ignorable="w14 w15">
   <w:docDefaults>
     <w:rPrDefault>
       <w:rPr>
@@ -5039,7 +5341,7 @@
     </w:rPrDefault>
     <w:pPrDefault/>
   </w:docDefaults>
-  <w:latentStyles w:defLockedState="0" w:defUIPriority="99" w:defSemiHidden="0" w:defUnhideWhenUsed="0" w:defQFormat="0" w:count="371">
+  <w:latentStyles w:defLockedState="0" w:defUIPriority="99" w:defSemiHidden="0" w:defUnhideWhenUsed="0" w:defQFormat="0" w:count="382">
     <w:lsdException w:name="Normal" w:uiPriority="0" w:qFormat="1"/>
     <w:lsdException w:name="heading 1" w:uiPriority="9" w:qFormat="1"/>
     <w:lsdException w:name="heading 2" w:semiHidden="1" w:uiPriority="9" w:unhideWhenUsed="1" w:qFormat="1"/>
@@ -5411,6 +5713,8 @@
     <w:lsdException w:name="List Table 5 Dark Accent 6" w:uiPriority="50"/>
     <w:lsdException w:name="List Table 6 Colorful Accent 6" w:uiPriority="51"/>
     <w:lsdException w:name="List Table 7 Colorful Accent 6" w:uiPriority="52"/>
+    <w:lsdException w:name="Mention" w:semiHidden="1" w:unhideWhenUsed="1"/>
+    <w:lsdException w:name="Smart Hyperlink" w:semiHidden="1" w:unhideWhenUsed="1"/>
   </w:latentStyles>
   <w:style w:type="paragraph" w:default="1" w:styleId="Normal">
     <w:name w:val="Normal"/>
@@ -5460,6 +5764,7 @@
     <w:uiPriority w:val="39"/>
     <w:rsid w:val="00D93E6D"/>
     <w:tblPr>
+      <w:tblInd w:w="0" w:type="dxa"/>
       <w:tblBorders>
         <w:top w:val="single" w:sz="4" w:space="0" w:color="auto"/>
         <w:left w:val="single" w:sz="4" w:space="0" w:color="auto"/>
@@ -5468,6 +5773,12 @@
         <w:insideH w:val="single" w:sz="4" w:space="0" w:color="auto"/>
         <w:insideV w:val="single" w:sz="4" w:space="0" w:color="auto"/>
       </w:tblBorders>
+      <w:tblCellMar>
+        <w:top w:w="0" w:type="dxa"/>
+        <w:left w:w="108" w:type="dxa"/>
+        <w:bottom w:w="0" w:type="dxa"/>
+        <w:right w:w="108" w:type="dxa"/>
+      </w:tblCellMar>
     </w:tblPr>
   </w:style>
   <w:style w:type="character" w:customStyle="1" w:styleId="apple-tab-span">

</xml_diff>